<commit_message>
clase AlGoOh. test 10 andando
</commit_message>
<xml_diff>
--- a/Informe/Segunda entrega.docx
+++ b/Informe/Segunda entrega.docx
@@ -19,6 +19,7 @@
           <w:ilvl w:val="0"/>
           <w:numId w:val="1"/>
         </w:numPr>
+        <w:shd w:val="clear" w:color="auto" w:fill="00B0F0"/>
       </w:pPr>
       <w:r>
         <w:t xml:space="preserve">Colocar un monstruo de cada lado del campo. Activo la carta mágica </w:t>
@@ -29,15 +30,25 @@
       </w:r>
       <w:proofErr w:type="spellEnd"/>
       <w:r>
-        <w:t xml:space="preserve"> y verificar que de un lado del campo, el ataque del monstruo aumenta en 200 puntos y del otro lado del campo, se aumenta la defensa del monstruo en 300 puntos.</w:t>
-      </w:r>
-    </w:p>
-    <w:p>
-      <w:pPr>
-        <w:numPr>
-          <w:ilvl w:val="0"/>
-          <w:numId w:val="1"/>
-        </w:numPr>
+        <w:t xml:space="preserve"> y verificar que de un lado del campo, el ataque del monstruo aumenta en 200 puntos y del otro lado del campo, se aumenta la defensa del monstruo en 300 </w:t>
+      </w:r>
+      <w:r>
+        <w:rPr>
+          <w:u w:val="single"/>
+        </w:rPr>
+        <w:t>puntos</w:t>
+      </w:r>
+      <w:r>
+        <w:t>.</w:t>
+      </w:r>
+    </w:p>
+    <w:p>
+      <w:pPr>
+        <w:numPr>
+          <w:ilvl w:val="0"/>
+          <w:numId w:val="1"/>
+        </w:numPr>
+        <w:shd w:val="clear" w:color="auto" w:fill="00B0F0"/>
       </w:pPr>
       <w:r>
         <w:t xml:space="preserve">Colocar un monstruo de cada lado del campo. activo la carta mágica </w:t>
@@ -57,6 +68,7 @@
           <w:ilvl w:val="0"/>
           <w:numId w:val="1"/>
         </w:numPr>
+        <w:shd w:val="clear" w:color="auto" w:fill="00B0F0"/>
       </w:pPr>
       <w:r>
         <w:t>Activar la carta mágica Olla de la codicia, y verificar que tomo 2 cartas del mazo.</w:t>
@@ -68,6 +80,7 @@
           <w:ilvl w:val="0"/>
           <w:numId w:val="1"/>
         </w:numPr>
+        <w:shd w:val="clear" w:color="auto" w:fill="00B0F0"/>
       </w:pPr>
       <w:r>
         <w:t>Colocar 2 monstruos en el campo enemigo, con diferente ataque. Activo la carta mágica Fisura, y verificar que el de menor ataque es destruido.</w:t>
@@ -79,6 +92,7 @@
           <w:ilvl w:val="0"/>
           <w:numId w:val="1"/>
         </w:numPr>
+        <w:shd w:val="clear" w:color="auto" w:fill="00B0F0"/>
       </w:pPr>
       <w:r>
         <w:t xml:space="preserve">Colocar un monstruo en el campo enemigo. invoco a </w:t>
@@ -98,6 +112,7 @@
           <w:ilvl w:val="0"/>
           <w:numId w:val="1"/>
         </w:numPr>
+        <w:shd w:val="clear" w:color="auto" w:fill="D6E3BC" w:themeFill="accent3" w:themeFillTint="66"/>
       </w:pPr>
       <w:r>
         <w:t>Invocar 3 dragones blancos de ojos azules, al Dragón definitivo de ojos azules sacrificando los 3 dragones el  lado del campo del jugador que los invocó.</w:t>
@@ -109,6 +124,7 @@
           <w:ilvl w:val="0"/>
           <w:numId w:val="1"/>
         </w:numPr>
+        <w:shd w:val="clear" w:color="auto" w:fill="F79646" w:themeFill="accent6"/>
       </w:pPr>
       <w:r>
         <w:t>Colocar al Insecto come-hombres, en posición de defensa boca abajo. Invocar un monstruo enemigo y atacar al insecto. activo el efecto de volteo, señalando al atacante como objetivo, verificar que este se destruye, y que mi monstruo sigue en el campo. Verificar que nadie sufre daño a los puntos de vida.</w:t>
@@ -120,6 +136,7 @@
           <w:ilvl w:val="0"/>
           <w:numId w:val="1"/>
         </w:numPr>
+        <w:shd w:val="clear" w:color="auto" w:fill="D6E3BC" w:themeFill="accent3" w:themeFillTint="66"/>
       </w:pPr>
       <w:r>
         <w:t>Colocar un monstruo del lado enemigo, luego coloco la carta trampa Cilindro mágico de mi lado del campo. Atacar con el monstruo y verificar que se activa la carta trampa, se niega el ataque y el oponente recibe el daño directamente en sus puntos de vida.  </w:t>
@@ -131,6 +148,7 @@
           <w:ilvl w:val="0"/>
           <w:numId w:val="1"/>
         </w:numPr>
+        <w:shd w:val="clear" w:color="auto" w:fill="F79646" w:themeFill="accent6"/>
       </w:pPr>
       <w:r>
         <w:t xml:space="preserve">Coloco un monstruo en posición de ataque y la carta trampa </w:t>
@@ -144,12 +162,10 @@
         <w:t xml:space="preserve"> de mi lado del campo, coloco un monstruo en el campo enemigo (con 400 puntos </w:t>
       </w:r>
       <w:proofErr w:type="spellStart"/>
-      <w:proofErr w:type="gramStart"/>
       <w:r>
         <w:t>mas</w:t>
       </w:r>
       <w:proofErr w:type="spellEnd"/>
-      <w:proofErr w:type="gramEnd"/>
       <w:r>
         <w:t xml:space="preserve"> de ataque que el primero) y atacar al primer monstruo. Verificar que se activa la carta trampa, y el monstruo enemigo es destruido y se infligió 100 puntos de daño a la vida del otro jugador.</w:t>
       </w:r>
@@ -160,6 +176,7 @@
           <w:ilvl w:val="0"/>
           <w:numId w:val="1"/>
         </w:numPr>
+        <w:shd w:val="clear" w:color="auto" w:fill="00B0F0"/>
       </w:pPr>
       <w:r>
         <w:t>Extraer todas las cartas del mazo, y verificar que la partida terminó y el jugador perdió.</w:t>
@@ -208,9 +225,9 @@
       <w:lvlJc w:val="left"/>
       <w:pPr>
         <w:tabs>
-          <w:tab w:val="num" w:pos="720"/>
+          <w:tab w:val="num" w:pos="360"/>
         </w:tabs>
-        <w:ind w:left="720" w:hanging="360"/>
+        <w:ind w:left="360" w:hanging="360"/>
       </w:pPr>
       <w:rPr>
         <w:rFonts w:hint="default"/>
@@ -511,10 +528,12 @@
   <w:style w:type="paragraph" w:default="1" w:styleId="Normal">
     <w:name w:val="Normal"/>
     <w:qFormat/>
+    <w:rsid w:val="00D2263D"/>
   </w:style>
   <w:style w:type="character" w:default="1" w:styleId="Fuentedeprrafopredeter">
     <w:name w:val="Default Paragraph Font"/>
     <w:uiPriority w:val="1"/>
+    <w:semiHidden/>
     <w:unhideWhenUsed/>
   </w:style>
   <w:style w:type="table" w:default="1" w:styleId="Tablanormal">

</xml_diff>